<commit_message>
suite stratégie de test + tri sur repos
</commit_message>
<xml_diff>
--- a/doc/Stratégie de test_Version-1.0.docx
+++ b/doc/Stratégie de test_Version-1.0.docx
@@ -7,17 +7,56 @@
         <w:pStyle w:val="Titre"/>
       </w:pPr>
       <w:r>
-        <w:t>Stratégie de test pour le Bataille-Navale</w:t>
+        <w:t xml:space="preserve">Stratégie </w:t>
+      </w:r>
+      <w:r>
+        <w:t>de</w:t>
+      </w:r>
+      <w:r>
+        <w:t xml:space="preserve"> test pour la</w:t>
+      </w:r>
+      <w:r>
+        <w:t xml:space="preserve"> Bataille-Navale</w:t>
       </w:r>
     </w:p>
     <w:p>
       <w:r>
         <w:t>Pour écrire le code je suis seul et j’écris le code sur CLion.</w:t>
       </w:r>
+      <w:r>
+        <w:t xml:space="preserve"> Je stoc</w:t>
+      </w:r>
+      <w:r>
+        <w:t>ke tous mes fichiers sur Github</w:t>
+      </w:r>
+      <w:r>
+        <w:t xml:space="preserve"> </w:t>
+      </w:r>
+      <w:r>
+        <w:t xml:space="preserve">et je m’organise </w:t>
+      </w:r>
+      <w:r>
+        <w:t>pour le suiv</w:t>
+      </w:r>
+      <w:r>
+        <w:t xml:space="preserve">i et la planification des tâches, </w:t>
+      </w:r>
+      <w:r>
+        <w:t xml:space="preserve">et m’aide </w:t>
+      </w:r>
+      <w:r>
+        <w:t xml:space="preserve">de </w:t>
+      </w:r>
+      <w:r>
+        <w:t>Github desktop pour travailler en local.</w:t>
+      </w:r>
     </w:p>
     <w:p>
       <w:r>
         <w:t>Je préparerai</w:t>
+      </w:r>
+      <w:r>
+        <w:t> :</w:t>
       </w:r>
     </w:p>
     <w:p>
@@ -31,11 +70,9 @@
       <w:r>
         <w:t xml:space="preserve"> </w:t>
       </w:r>
-      <w:proofErr w:type="gramStart"/>
-      <w:r>
-        <w:t>une</w:t>
-      </w:r>
-      <w:proofErr w:type="gramEnd"/>
+      <w:r>
+        <w:t>Une</w:t>
+      </w:r>
       <w:r>
         <w:t xml:space="preserve"> liste </w:t>
       </w:r>
@@ -49,34 +86,96 @@
         <w:t>coordonnées</w:t>
       </w:r>
       <w:r>
-        <w:t xml:space="preserve"> de case à tester pour </w:t>
-      </w:r>
-      <w:r>
-        <w:t>vérifier.</w:t>
+        <w:t xml:space="preserve"> de </w:t>
+      </w:r>
+      <w:r>
+        <w:t xml:space="preserve">20 cases </w:t>
+      </w:r>
+      <w:r>
+        <w:t xml:space="preserve">à tester </w:t>
+      </w:r>
+      <w:r>
+        <w:t>pour vérifier qu’il n’y a pas de problème si on entre une coordonnée invalide.</w:t>
       </w:r>
     </w:p>
-    <w:p/>
     <w:p>
-      <w:r>
-        <w:t xml:space="preserve">Pour les tests de la bataille navale, je testerai sur un ordinateur Windows 10 </w:t>
-      </w:r>
-      <w:r>
-        <w:t>à l’école</w:t>
-      </w:r>
-      <w:r>
-        <w:t xml:space="preserve"> et sur un MacOS High Sierra</w:t>
-      </w:r>
-      <w:r>
-        <w:t xml:space="preserve"> à la maison</w:t>
-      </w:r>
-      <w:r>
-        <w:t>. Les a</w:t>
-      </w:r>
-      <w:r>
-        <w:t>utres OS ne seront pas testés. Je testerai dans l’invite de commandes sur Windows et Terminal sur Mac.</w:t>
+      <w:pPr>
+        <w:pStyle w:val="Paragraphedeliste"/>
+        <w:numPr>
+          <w:ilvl w:val="0"/>
+          <w:numId w:val="2"/>
+        </w:numPr>
+      </w:pPr>
+      <w:r>
+        <w:t>Une copie des tableaux de scénarios de la doc dans un fichier Excel, pour vérifier</w:t>
+      </w:r>
+      <w:r>
+        <w:t xml:space="preserve"> que</w:t>
+      </w:r>
+      <w:r>
+        <w:t xml:space="preserve"> </w:t>
+      </w:r>
+      <w:r>
+        <w:t>les réactions du système sont bien conformes à ce qu’on a défini dans la doc.</w:t>
       </w:r>
       <w:bookmarkStart w:id="0" w:name="_GoBack"/>
       <w:bookmarkEnd w:id="0"/>
+    </w:p>
+    <w:p>
+      <w:r>
+        <w:t xml:space="preserve">Pour les tests de la bataille navale, je testerai </w:t>
+      </w:r>
+      <w:r>
+        <w:t xml:space="preserve">seul </w:t>
+      </w:r>
+      <w:r>
+        <w:t xml:space="preserve">sur </w:t>
+      </w:r>
+      <w:r>
+        <w:t>2</w:t>
+      </w:r>
+      <w:r>
+        <w:t xml:space="preserve"> ordinateur</w:t>
+      </w:r>
+      <w:r>
+        <w:t>s</w:t>
+      </w:r>
+      <w:r>
+        <w:t xml:space="preserve"> Windows 10 à l’école</w:t>
+      </w:r>
+      <w:r>
+        <w:t xml:space="preserve"> et à la maison</w:t>
+      </w:r>
+      <w:r>
+        <w:t xml:space="preserve">. </w:t>
+      </w:r>
+      <w:r>
+        <w:t>Aucuns tests ne sont prévus pour les</w:t>
+      </w:r>
+      <w:r>
+        <w:t xml:space="preserve"> autres OS</w:t>
+      </w:r>
+      <w:r>
+        <w:t xml:space="preserve">. </w:t>
+      </w:r>
+      <w:r>
+        <w:t xml:space="preserve">Je testerai </w:t>
+      </w:r>
+      <w:r>
+        <w:t xml:space="preserve">le fichier </w:t>
+      </w:r>
+      <w:r>
+        <w:t>Codetotal_BN_SRD</w:t>
+      </w:r>
+      <w:r>
+        <w:t xml:space="preserve">.exe </w:t>
+      </w:r>
+      <w:r>
+        <w:t xml:space="preserve">dans l’invite de commandes sur </w:t>
+      </w:r>
+      <w:r>
+        <w:t>Windows.</w:t>
+      </w:r>
     </w:p>
     <w:sectPr>
       <w:headerReference w:type="default" r:id="rId7"/>
@@ -922,10 +1021,11 @@
     <w:link w:val="TitreCar"/>
     <w:uiPriority w:val="10"/>
     <w:qFormat/>
-    <w:rsid w:val="002070BD"/>
+    <w:rsid w:val="0068289D"/>
     <w:pPr>
       <w:spacing w:after="0" w:line="240" w:lineRule="auto"/>
       <w:contextualSpacing/>
+      <w:jc w:val="center"/>
     </w:pPr>
     <w:rPr>
       <w:rFonts w:asciiTheme="majorHAnsi" w:eastAsiaTheme="majorEastAsia" w:hAnsiTheme="majorHAnsi" w:cstheme="majorBidi"/>
@@ -940,7 +1040,7 @@
     <w:basedOn w:val="Policepardfaut"/>
     <w:link w:val="Titre"/>
     <w:uiPriority w:val="10"/>
-    <w:rsid w:val="002070BD"/>
+    <w:rsid w:val="0068289D"/>
     <w:rPr>
       <w:rFonts w:asciiTheme="majorHAnsi" w:eastAsiaTheme="majorEastAsia" w:hAnsiTheme="majorHAnsi" w:cstheme="majorBidi"/>
       <w:spacing w:val="-10"/>

</xml_diff>

<commit_message>
fin de la stratégie de test.  à checker !
</commit_message>
<xml_diff>
--- a/doc/Stratégie de test_Version-1.0.docx
+++ b/doc/Stratégie de test_Version-1.0.docx
@@ -21,34 +21,46 @@
     </w:p>
     <w:p>
       <w:r>
-        <w:t>Pour écrire le code je suis seul et j’écris le code sur CLion.</w:t>
-      </w:r>
-      <w:r>
-        <w:t xml:space="preserve"> Je stoc</w:t>
-      </w:r>
-      <w:r>
-        <w:t>ke tous mes fichiers sur Github</w:t>
+        <w:t xml:space="preserve">A chaque </w:t>
+      </w:r>
+      <w:r>
+        <w:t>nouvelle version du projet publiée (Release)</w:t>
+      </w:r>
+      <w:r>
+        <w:t xml:space="preserve">, je </w:t>
+      </w:r>
+      <w:r>
+        <w:t xml:space="preserve">ferai des tests fonctionnels des </w:t>
+      </w:r>
+      <w:r>
+        <w:t>nouvelles fonctionnalités</w:t>
+      </w:r>
+      <w:r>
+        <w:t>. Tous les tests se feront avec</w:t>
       </w:r>
       <w:r>
         <w:t xml:space="preserve"> </w:t>
       </w:r>
       <w:r>
-        <w:t xml:space="preserve">et je m’organise </w:t>
-      </w:r>
-      <w:r>
-        <w:t>pour le suiv</w:t>
-      </w:r>
-      <w:r>
-        <w:t xml:space="preserve">i et la planification des tâches, </w:t>
-      </w:r>
-      <w:r>
-        <w:t xml:space="preserve">et m’aide </w:t>
-      </w:r>
-      <w:r>
-        <w:t xml:space="preserve">de </w:t>
-      </w:r>
-      <w:r>
-        <w:t>Github desktop pour travailler en local.</w:t>
+        <w:t xml:space="preserve">le fichier </w:t>
+      </w:r>
+      <w:r>
+        <w:t>Codetotal_BN_SRD</w:t>
+      </w:r>
+      <w:r>
+        <w:t xml:space="preserve">.exe </w:t>
+      </w:r>
+      <w:r>
+        <w:t>dans l’</w:t>
+      </w:r>
+      <w:r>
+        <w:t>I</w:t>
+      </w:r>
+      <w:r>
+        <w:t>nvite de commandes</w:t>
+      </w:r>
+      <w:r>
+        <w:t xml:space="preserve"> sur Windows 10 sur le pc de développement.</w:t>
       </w:r>
     </w:p>
     <w:p>
@@ -64,118 +76,64 @@
         <w:pStyle w:val="Paragraphedeliste"/>
         <w:numPr>
           <w:ilvl w:val="0"/>
-          <w:numId w:val="2"/>
+          <w:numId w:val="4"/>
         </w:numPr>
       </w:pPr>
       <w:r>
-        <w:t xml:space="preserve"> </w:t>
-      </w:r>
-      <w:r>
-        <w:t>Une</w:t>
-      </w:r>
-      <w:r>
-        <w:t xml:space="preserve"> liste </w:t>
-      </w:r>
-      <w:r>
-        <w:t>Excel</w:t>
-      </w:r>
-      <w:r>
-        <w:t xml:space="preserve"> de </w:t>
-      </w:r>
-      <w:r>
-        <w:t>coordonnées</w:t>
-      </w:r>
-      <w:r>
-        <w:t xml:space="preserve"> de </w:t>
-      </w:r>
-      <w:r>
-        <w:t xml:space="preserve">20 cases </w:t>
-      </w:r>
-      <w:r>
-        <w:t xml:space="preserve">à tester </w:t>
-      </w:r>
-      <w:r>
-        <w:t>pour vérifier qu’il n’y a pas de problème si on entre une coordonnée invalide.</w:t>
+        <w:t>3 grilles de jeu définissant la position des bateaux sur le plateau.</w:t>
       </w:r>
     </w:p>
     <w:p>
-      <w:pPr>
-        <w:pStyle w:val="Paragraphedeliste"/>
-        <w:numPr>
-          <w:ilvl w:val="0"/>
-          <w:numId w:val="2"/>
-        </w:numPr>
-      </w:pPr>
-      <w:r>
-        <w:t>Une copie des tableaux de scénarios de la doc dans un fichier Excel, pour vérifier</w:t>
-      </w:r>
-      <w:r>
-        <w:t xml:space="preserve"> que</w:t>
-      </w:r>
-      <w:r>
-        <w:t xml:space="preserve"> </w:t>
-      </w:r>
-      <w:r>
-        <w:t>les réactions du système sont bien conformes à ce qu’on a défini dans la doc.</w:t>
+      <w:r>
+        <w:t xml:space="preserve">Pour les tests </w:t>
+      </w:r>
+      <w:r>
+        <w:t xml:space="preserve">finaux </w:t>
+      </w:r>
+      <w:r>
+        <w:t xml:space="preserve">de la bataille navale, je testerai </w:t>
+      </w:r>
+      <w:r>
+        <w:t xml:space="preserve">seul </w:t>
+      </w:r>
+      <w:r>
+        <w:t xml:space="preserve">sur </w:t>
+      </w:r>
+      <w:r>
+        <w:t>2</w:t>
+      </w:r>
+      <w:r>
+        <w:t xml:space="preserve"> ordinateur</w:t>
+      </w:r>
+      <w:r>
+        <w:t>s</w:t>
+      </w:r>
+      <w:r>
+        <w:t xml:space="preserve"> Windows 10</w:t>
+      </w:r>
+      <w:r>
+        <w:t>,</w:t>
+      </w:r>
+      <w:r>
+        <w:t xml:space="preserve"> à l’école</w:t>
+      </w:r>
+      <w:r>
+        <w:t xml:space="preserve"> et à la maison</w:t>
+      </w:r>
+      <w:r>
+        <w:t xml:space="preserve">. </w:t>
+      </w:r>
+      <w:r>
+        <w:t>Aucuns tests ne sont prévus pour les</w:t>
+      </w:r>
+      <w:r>
+        <w:t xml:space="preserve"> autres OS</w:t>
+      </w:r>
+      <w:r>
+        <w:t>.</w:t>
       </w:r>
       <w:bookmarkStart w:id="0" w:name="_GoBack"/>
       <w:bookmarkEnd w:id="0"/>
-    </w:p>
-    <w:p>
-      <w:r>
-        <w:t xml:space="preserve">Pour les tests de la bataille navale, je testerai </w:t>
-      </w:r>
-      <w:r>
-        <w:t xml:space="preserve">seul </w:t>
-      </w:r>
-      <w:r>
-        <w:t xml:space="preserve">sur </w:t>
-      </w:r>
-      <w:r>
-        <w:t>2</w:t>
-      </w:r>
-      <w:r>
-        <w:t xml:space="preserve"> ordinateur</w:t>
-      </w:r>
-      <w:r>
-        <w:t>s</w:t>
-      </w:r>
-      <w:r>
-        <w:t xml:space="preserve"> Windows 10 à l’école</w:t>
-      </w:r>
-      <w:r>
-        <w:t xml:space="preserve"> et à la maison</w:t>
-      </w:r>
-      <w:r>
-        <w:t xml:space="preserve">. </w:t>
-      </w:r>
-      <w:r>
-        <w:t>Aucuns tests ne sont prévus pour les</w:t>
-      </w:r>
-      <w:r>
-        <w:t xml:space="preserve"> autres OS</w:t>
-      </w:r>
-      <w:r>
-        <w:t xml:space="preserve">. </w:t>
-      </w:r>
-      <w:r>
-        <w:t xml:space="preserve">Je testerai </w:t>
-      </w:r>
-      <w:r>
-        <w:t xml:space="preserve">le fichier </w:t>
-      </w:r>
-      <w:r>
-        <w:t>Codetotal_BN_SRD</w:t>
-      </w:r>
-      <w:r>
-        <w:t xml:space="preserve">.exe </w:t>
-      </w:r>
-      <w:r>
-        <w:t xml:space="preserve">dans l’invite de commandes sur </w:t>
-      </w:r>
-      <w:r>
-        <w:t>Windows.</w:t>
-      </w:r>
     </w:p>
     <w:sectPr>
       <w:headerReference w:type="default" r:id="rId7"/>
@@ -245,7 +203,10 @@
       <w:pStyle w:val="En-tte"/>
     </w:pPr>
     <w:r>
-      <w:t>Version 1.0</w:t>
+      <w:t>Version 2.</w:t>
+    </w:r>
+    <w:r>
+      <w:t>0</w:t>
     </w:r>
     <w:r>
       <w:tab/>
@@ -269,6 +230,118 @@
 <file path=word/numbering.xml><?xml version="1.0" encoding="utf-8"?>
 <w:numbering xmlns:wpc="http://schemas.microsoft.com/office/word/2010/wordprocessingCanvas" xmlns:cx="http://schemas.microsoft.com/office/drawing/2014/chartex" xmlns:cx1="http://schemas.microsoft.com/office/drawing/2015/9/8/chartex" xmlns:mc="http://schemas.openxmlformats.org/markup-compatibility/2006" xmlns:o="urn:schemas-microsoft-com:office:office" xmlns:r="http://schemas.openxmlformats.org/officeDocument/2006/relationships" xmlns:m="http://schemas.openxmlformats.org/officeDocument/2006/math" xmlns:v="urn:schemas-microsoft-com:vml" xmlns:wp14="http://schemas.microsoft.com/office/word/2010/wordprocessingDrawing" xmlns:wp="http://schemas.openxmlformats.org/drawingml/2006/wordprocessingDrawing" xmlns:w10="urn:schemas-microsoft-com:office:word" xmlns:w="http://schemas.openxmlformats.org/wordprocessingml/2006/main" xmlns:w14="http://schemas.microsoft.com/office/word/2010/wordml" xmlns:w15="http://schemas.microsoft.com/office/word/2012/wordml" xmlns:w16se="http://schemas.microsoft.com/office/word/2015/wordml/symex" xmlns:wpg="http://schemas.microsoft.com/office/word/2010/wordprocessingGroup" xmlns:wpi="http://schemas.microsoft.com/office/word/2010/wordprocessingInk" xmlns:wne="http://schemas.microsoft.com/office/word/2006/wordml" xmlns:wps="http://schemas.microsoft.com/office/word/2010/wordprocessingShape" mc:Ignorable="w14 w15 w16se wp14">
   <w:abstractNum w:abstractNumId="0" w15:restartNumberingAfterBreak="0">
+    <w:nsid w:val="1B3D1BAB"/>
+    <w:multiLevelType w:val="hybridMultilevel"/>
+    <w:tmpl w:val="482C0C82"/>
+    <w:lvl w:ilvl="0" w:tplc="A32684C6">
+      <w:numFmt w:val="bullet"/>
+      <w:lvlText w:val="-"/>
+      <w:lvlJc w:val="left"/>
+      <w:pPr>
+        <w:ind w:left="720" w:hanging="360"/>
+      </w:pPr>
+      <w:rPr>
+        <w:rFonts w:ascii="Calibri" w:eastAsiaTheme="minorHAnsi" w:hAnsi="Calibri" w:cs="Calibri" w:hint="default"/>
+      </w:rPr>
+    </w:lvl>
+    <w:lvl w:ilvl="1" w:tplc="100C0003" w:tentative="1">
+      <w:start w:val="1"/>
+      <w:numFmt w:val="bullet"/>
+      <w:lvlText w:val="o"/>
+      <w:lvlJc w:val="left"/>
+      <w:pPr>
+        <w:ind w:left="1440" w:hanging="360"/>
+      </w:pPr>
+      <w:rPr>
+        <w:rFonts w:ascii="Courier New" w:hAnsi="Courier New" w:cs="Courier New" w:hint="default"/>
+      </w:rPr>
+    </w:lvl>
+    <w:lvl w:ilvl="2" w:tplc="100C0005" w:tentative="1">
+      <w:start w:val="1"/>
+      <w:numFmt w:val="bullet"/>
+      <w:lvlText w:val=""/>
+      <w:lvlJc w:val="left"/>
+      <w:pPr>
+        <w:ind w:left="2160" w:hanging="360"/>
+      </w:pPr>
+      <w:rPr>
+        <w:rFonts w:ascii="Wingdings" w:hAnsi="Wingdings" w:hint="default"/>
+      </w:rPr>
+    </w:lvl>
+    <w:lvl w:ilvl="3" w:tplc="100C0001" w:tentative="1">
+      <w:start w:val="1"/>
+      <w:numFmt w:val="bullet"/>
+      <w:lvlText w:val=""/>
+      <w:lvlJc w:val="left"/>
+      <w:pPr>
+        <w:ind w:left="2880" w:hanging="360"/>
+      </w:pPr>
+      <w:rPr>
+        <w:rFonts w:ascii="Symbol" w:hAnsi="Symbol" w:hint="default"/>
+      </w:rPr>
+    </w:lvl>
+    <w:lvl w:ilvl="4" w:tplc="100C0003" w:tentative="1">
+      <w:start w:val="1"/>
+      <w:numFmt w:val="bullet"/>
+      <w:lvlText w:val="o"/>
+      <w:lvlJc w:val="left"/>
+      <w:pPr>
+        <w:ind w:left="3600" w:hanging="360"/>
+      </w:pPr>
+      <w:rPr>
+        <w:rFonts w:ascii="Courier New" w:hAnsi="Courier New" w:cs="Courier New" w:hint="default"/>
+      </w:rPr>
+    </w:lvl>
+    <w:lvl w:ilvl="5" w:tplc="100C0005" w:tentative="1">
+      <w:start w:val="1"/>
+      <w:numFmt w:val="bullet"/>
+      <w:lvlText w:val=""/>
+      <w:lvlJc w:val="left"/>
+      <w:pPr>
+        <w:ind w:left="4320" w:hanging="360"/>
+      </w:pPr>
+      <w:rPr>
+        <w:rFonts w:ascii="Wingdings" w:hAnsi="Wingdings" w:hint="default"/>
+      </w:rPr>
+    </w:lvl>
+    <w:lvl w:ilvl="6" w:tplc="100C0001" w:tentative="1">
+      <w:start w:val="1"/>
+      <w:numFmt w:val="bullet"/>
+      <w:lvlText w:val=""/>
+      <w:lvlJc w:val="left"/>
+      <w:pPr>
+        <w:ind w:left="5040" w:hanging="360"/>
+      </w:pPr>
+      <w:rPr>
+        <w:rFonts w:ascii="Symbol" w:hAnsi="Symbol" w:hint="default"/>
+      </w:rPr>
+    </w:lvl>
+    <w:lvl w:ilvl="7" w:tplc="100C0003" w:tentative="1">
+      <w:start w:val="1"/>
+      <w:numFmt w:val="bullet"/>
+      <w:lvlText w:val="o"/>
+      <w:lvlJc w:val="left"/>
+      <w:pPr>
+        <w:ind w:left="5760" w:hanging="360"/>
+      </w:pPr>
+      <w:rPr>
+        <w:rFonts w:ascii="Courier New" w:hAnsi="Courier New" w:cs="Courier New" w:hint="default"/>
+      </w:rPr>
+    </w:lvl>
+    <w:lvl w:ilvl="8" w:tplc="100C0005" w:tentative="1">
+      <w:start w:val="1"/>
+      <w:numFmt w:val="bullet"/>
+      <w:lvlText w:val=""/>
+      <w:lvlJc w:val="left"/>
+      <w:pPr>
+        <w:ind w:left="6480" w:hanging="360"/>
+      </w:pPr>
+      <w:rPr>
+        <w:rFonts w:ascii="Wingdings" w:hAnsi="Wingdings" w:hint="default"/>
+      </w:rPr>
+    </w:lvl>
+  </w:abstractNum>
+  <w:abstractNum w:abstractNumId="1" w15:restartNumberingAfterBreak="0">
     <w:nsid w:val="29735EDA"/>
     <w:multiLevelType w:val="hybridMultilevel"/>
     <w:tmpl w:val="4C1E71DC"/>
@@ -380,7 +453,7 @@
       </w:rPr>
     </w:lvl>
   </w:abstractNum>
-  <w:abstractNum w:abstractNumId="1" w15:restartNumberingAfterBreak="0">
+  <w:abstractNum w:abstractNumId="2" w15:restartNumberingAfterBreak="0">
     <w:nsid w:val="31485A6F"/>
     <w:multiLevelType w:val="hybridMultilevel"/>
     <w:tmpl w:val="FF841452"/>
@@ -492,11 +565,129 @@
       </w:rPr>
     </w:lvl>
   </w:abstractNum>
+  <w:abstractNum w:abstractNumId="3" w15:restartNumberingAfterBreak="0">
+    <w:nsid w:val="58395BA9"/>
+    <w:multiLevelType w:val="hybridMultilevel"/>
+    <w:tmpl w:val="357411C8"/>
+    <w:lvl w:ilvl="0" w:tplc="0A0A60D4">
+      <w:numFmt w:val="bullet"/>
+      <w:lvlText w:val="-"/>
+      <w:lvlJc w:val="left"/>
+      <w:pPr>
+        <w:ind w:left="720" w:hanging="360"/>
+      </w:pPr>
+      <w:rPr>
+        <w:rFonts w:ascii="Calibri" w:eastAsiaTheme="minorHAnsi" w:hAnsi="Calibri" w:cs="Calibri" w:hint="default"/>
+      </w:rPr>
+    </w:lvl>
+    <w:lvl w:ilvl="1" w:tplc="100C0003" w:tentative="1">
+      <w:start w:val="1"/>
+      <w:numFmt w:val="bullet"/>
+      <w:lvlText w:val="o"/>
+      <w:lvlJc w:val="left"/>
+      <w:pPr>
+        <w:ind w:left="1440" w:hanging="360"/>
+      </w:pPr>
+      <w:rPr>
+        <w:rFonts w:ascii="Courier New" w:hAnsi="Courier New" w:cs="Courier New" w:hint="default"/>
+      </w:rPr>
+    </w:lvl>
+    <w:lvl w:ilvl="2" w:tplc="100C0005" w:tentative="1">
+      <w:start w:val="1"/>
+      <w:numFmt w:val="bullet"/>
+      <w:lvlText w:val=""/>
+      <w:lvlJc w:val="left"/>
+      <w:pPr>
+        <w:ind w:left="2160" w:hanging="360"/>
+      </w:pPr>
+      <w:rPr>
+        <w:rFonts w:ascii="Wingdings" w:hAnsi="Wingdings" w:hint="default"/>
+      </w:rPr>
+    </w:lvl>
+    <w:lvl w:ilvl="3" w:tplc="100C0001" w:tentative="1">
+      <w:start w:val="1"/>
+      <w:numFmt w:val="bullet"/>
+      <w:lvlText w:val=""/>
+      <w:lvlJc w:val="left"/>
+      <w:pPr>
+        <w:ind w:left="2880" w:hanging="360"/>
+      </w:pPr>
+      <w:rPr>
+        <w:rFonts w:ascii="Symbol" w:hAnsi="Symbol" w:hint="default"/>
+      </w:rPr>
+    </w:lvl>
+    <w:lvl w:ilvl="4" w:tplc="100C0003" w:tentative="1">
+      <w:start w:val="1"/>
+      <w:numFmt w:val="bullet"/>
+      <w:lvlText w:val="o"/>
+      <w:lvlJc w:val="left"/>
+      <w:pPr>
+        <w:ind w:left="3600" w:hanging="360"/>
+      </w:pPr>
+      <w:rPr>
+        <w:rFonts w:ascii="Courier New" w:hAnsi="Courier New" w:cs="Courier New" w:hint="default"/>
+      </w:rPr>
+    </w:lvl>
+    <w:lvl w:ilvl="5" w:tplc="100C0005" w:tentative="1">
+      <w:start w:val="1"/>
+      <w:numFmt w:val="bullet"/>
+      <w:lvlText w:val=""/>
+      <w:lvlJc w:val="left"/>
+      <w:pPr>
+        <w:ind w:left="4320" w:hanging="360"/>
+      </w:pPr>
+      <w:rPr>
+        <w:rFonts w:ascii="Wingdings" w:hAnsi="Wingdings" w:hint="default"/>
+      </w:rPr>
+    </w:lvl>
+    <w:lvl w:ilvl="6" w:tplc="100C0001" w:tentative="1">
+      <w:start w:val="1"/>
+      <w:numFmt w:val="bullet"/>
+      <w:lvlText w:val=""/>
+      <w:lvlJc w:val="left"/>
+      <w:pPr>
+        <w:ind w:left="5040" w:hanging="360"/>
+      </w:pPr>
+      <w:rPr>
+        <w:rFonts w:ascii="Symbol" w:hAnsi="Symbol" w:hint="default"/>
+      </w:rPr>
+    </w:lvl>
+    <w:lvl w:ilvl="7" w:tplc="100C0003" w:tentative="1">
+      <w:start w:val="1"/>
+      <w:numFmt w:val="bullet"/>
+      <w:lvlText w:val="o"/>
+      <w:lvlJc w:val="left"/>
+      <w:pPr>
+        <w:ind w:left="5760" w:hanging="360"/>
+      </w:pPr>
+      <w:rPr>
+        <w:rFonts w:ascii="Courier New" w:hAnsi="Courier New" w:cs="Courier New" w:hint="default"/>
+      </w:rPr>
+    </w:lvl>
+    <w:lvl w:ilvl="8" w:tplc="100C0005" w:tentative="1">
+      <w:start w:val="1"/>
+      <w:numFmt w:val="bullet"/>
+      <w:lvlText w:val=""/>
+      <w:lvlJc w:val="left"/>
+      <w:pPr>
+        <w:ind w:left="6480" w:hanging="360"/>
+      </w:pPr>
+      <w:rPr>
+        <w:rFonts w:ascii="Wingdings" w:hAnsi="Wingdings" w:hint="default"/>
+      </w:rPr>
+    </w:lvl>
+  </w:abstractNum>
   <w:num w:numId="1">
-    <w:abstractNumId w:val="0"/>
+    <w:abstractNumId w:val="1"/>
   </w:num>
   <w:num w:numId="2">
-    <w:abstractNumId w:val="1"/>
+    <w:abstractNumId w:val="2"/>
+  </w:num>
+  <w:num w:numId="3">
+    <w:abstractNumId w:val="3"/>
+  </w:num>
+  <w:num w:numId="4">
+    <w:abstractNumId w:val="0"/>
   </w:num>
 </w:numbering>
 </file>

</xml_diff>